<commit_message>
Update board in trabalho.txt Relatório Intercalar - Representação do Jogo commit
</commit_message>
<xml_diff>
--- a/Trabalho 1/Relatório Intercalar.docx
+++ b/Trabalho 1/Relatório Intercalar.docx
@@ -801,6 +801,7 @@
       <w:r>
         <w:rPr>
           <w:noProof/>
+          <w:lang w:eastAsia="pt-PT"/>
         </w:rPr>
         <mc:AlternateContent>
           <mc:Choice Requires="wps">
@@ -937,6 +938,10 @@
         </mc:AlternateContent>
       </w:r>
       <w:r>
+        <w:rPr>
+          <w:noProof/>
+          <w:lang w:eastAsia="pt-PT"/>
+        </w:rPr>
         <w:drawing>
           <wp:anchor distT="0" distB="0" distL="114300" distR="114300" simplePos="0" relativeHeight="251658240" behindDoc="1" locked="0" layoutInCell="1" allowOverlap="1" wp14:anchorId="0EB09D6E" wp14:editId="289440FB">
             <wp:simplePos x="0" y="0"/>
@@ -1074,6 +1079,7 @@
       <w:r>
         <w:rPr>
           <w:noProof/>
+          <w:lang w:eastAsia="pt-PT"/>
         </w:rPr>
         <mc:AlternateContent>
           <mc:Choice Requires="wps">
@@ -1206,6 +1212,10 @@
         </mc:AlternateContent>
       </w:r>
       <w:r>
+        <w:rPr>
+          <w:noProof/>
+          <w:lang w:eastAsia="pt-PT"/>
+        </w:rPr>
         <w:drawing>
           <wp:anchor distT="0" distB="0" distL="114300" distR="114300" simplePos="0" relativeHeight="251663360" behindDoc="1" locked="0" layoutInCell="1" allowOverlap="1" wp14:anchorId="5A6CDE42" wp14:editId="1D978101">
             <wp:simplePos x="0" y="0"/>
@@ -1292,6 +1302,7 @@
       <w:r>
         <w:rPr>
           <w:noProof/>
+          <w:lang w:eastAsia="pt-PT"/>
         </w:rPr>
         <mc:AlternateContent>
           <mc:Choice Requires="wps">
@@ -1424,6 +1435,10 @@
         </mc:AlternateContent>
       </w:r>
       <w:r>
+        <w:rPr>
+          <w:noProof/>
+          <w:lang w:eastAsia="pt-PT"/>
+        </w:rPr>
         <w:drawing>
           <wp:anchor distT="0" distB="0" distL="114300" distR="114300" simplePos="0" relativeHeight="251661312" behindDoc="1" locked="0" layoutInCell="1" allowOverlap="1" wp14:anchorId="4DB56AA9" wp14:editId="43C9C5A3">
             <wp:simplePos x="0" y="0"/>
@@ -1499,6 +1514,10 @@
         </w:drawing>
       </w:r>
       <w:r>
+        <w:rPr>
+          <w:noProof/>
+          <w:lang w:eastAsia="pt-PT"/>
+        </w:rPr>
         <w:drawing>
           <wp:anchor distT="0" distB="0" distL="114300" distR="114300" simplePos="0" relativeHeight="251662336" behindDoc="1" locked="0" layoutInCell="1" allowOverlap="1" wp14:anchorId="625F2F7D" wp14:editId="78ADCB8A">
             <wp:simplePos x="0" y="0"/>
@@ -1594,6 +1613,7 @@
       <w:r>
         <w:rPr>
           <w:noProof/>
+          <w:lang w:eastAsia="pt-PT"/>
         </w:rPr>
         <mc:AlternateContent>
           <mc:Choice Requires="wps">
@@ -1816,12 +1836,513 @@
     </w:p>
     <w:p>
       <w:pPr>
+        <w:pStyle w:val="Cabealho1"/>
+        <w:numPr>
+          <w:ilvl w:val="0"/>
+          <w:numId w:val="3"/>
+        </w:numPr>
+        <w:rPr>
+          <w:rStyle w:val="Cabealho1Carter"/>
+          <w:color w:val="auto"/>
+        </w:rPr>
+      </w:pPr>
+      <w:r>
+        <w:rPr>
+          <w:rStyle w:val="Cabealho1Carter"/>
+          <w:color w:val="auto"/>
+        </w:rPr>
+        <w:lastRenderedPageBreak/>
+        <w:t>Representação do Estado do Jogo</w:t>
+      </w:r>
+    </w:p>
+    <w:p>
+      <w:pPr>
         <w:pStyle w:val="PargrafodaLista"/>
-        <w:ind w:left="1428"/>
+      </w:pPr>
+    </w:p>
+    <w:p>
+      <w:pPr>
+        <w:pStyle w:val="PargrafodaLista"/>
         <w:jc w:val="both"/>
       </w:pPr>
+      <w:r>
+        <w:t xml:space="preserve">A representação do </w:t>
+      </w:r>
+      <w:r>
+        <w:t>jogo será feita com uma lista de listas:</w:t>
+      </w:r>
+    </w:p>
+    <w:p>
+      <w:pPr>
+        <w:pStyle w:val="PargrafodaLista"/>
+        <w:jc w:val="both"/>
+      </w:pPr>
+    </w:p>
+    <w:p>
+      <w:pPr>
+        <w:ind w:left="360" w:firstLine="348"/>
+      </w:pPr>
+      <w:r>
+        <w:rPr>
+          <w:noProof/>
+        </w:rPr>
+        <mc:AlternateContent>
+          <mc:Choice Requires="wps">
+            <w:drawing>
+              <wp:anchor distT="0" distB="0" distL="114300" distR="114300" simplePos="0" relativeHeight="251672576" behindDoc="1" locked="0" layoutInCell="1" allowOverlap="1" wp14:anchorId="2782E979" wp14:editId="644395B4">
+                <wp:simplePos x="0" y="0"/>
+                <wp:positionH relativeFrom="column">
+                  <wp:posOffset>3112135</wp:posOffset>
+                </wp:positionH>
+                <wp:positionV relativeFrom="paragraph">
+                  <wp:posOffset>2053590</wp:posOffset>
+                </wp:positionV>
+                <wp:extent cx="1400175" cy="635"/>
+                <wp:effectExtent l="0" t="0" r="9525" b="18415"/>
+                <wp:wrapTight wrapText="bothSides">
+                  <wp:wrapPolygon edited="0">
+                    <wp:start x="0" y="0"/>
+                    <wp:lineTo x="0" y="0"/>
+                    <wp:lineTo x="21453" y="0"/>
+                    <wp:lineTo x="21453" y="0"/>
+                    <wp:lineTo x="0" y="0"/>
+                  </wp:wrapPolygon>
+                </wp:wrapTight>
+                <wp:docPr id="11" name="Caixa de texto 11"/>
+                <wp:cNvGraphicFramePr/>
+                <a:graphic xmlns:a="http://schemas.openxmlformats.org/drawingml/2006/main">
+                  <a:graphicData uri="http://schemas.microsoft.com/office/word/2010/wordprocessingShape">
+                    <wps:wsp>
+                      <wps:cNvSpPr txBox="1"/>
+                      <wps:spPr>
+                        <a:xfrm>
+                          <a:off x="0" y="0"/>
+                          <a:ext cx="1400175" cy="635"/>
+                        </a:xfrm>
+                        <a:prstGeom prst="rect">
+                          <a:avLst/>
+                        </a:prstGeom>
+                        <a:solidFill>
+                          <a:prstClr val="white"/>
+                        </a:solidFill>
+                        <a:ln>
+                          <a:noFill/>
+                        </a:ln>
+                      </wps:spPr>
+                      <wps:txbx>
+                        <w:txbxContent>
+                          <w:p>
+                            <w:pPr>
+                              <w:pStyle w:val="Legenda"/>
+                              <w:rPr>
+                                <w:noProof/>
+                              </w:rPr>
+                            </w:pPr>
+                            <w:r>
+                              <w:t xml:space="preserve">Figura </w:t>
+                            </w:r>
+                            <w:r>
+                              <w:fldChar w:fldCharType="begin"/>
+                            </w:r>
+                            <w:r>
+                              <w:instrText xml:space="preserve"> SEQ Figura \* ARABIC </w:instrText>
+                            </w:r>
+                            <w:r>
+                              <w:fldChar w:fldCharType="separate"/>
+                            </w:r>
+                            <w:r>
+                              <w:rPr>
+                                <w:noProof/>
+                              </w:rPr>
+                              <w:t>5</w:t>
+                            </w:r>
+                            <w:r>
+                              <w:fldChar w:fldCharType="end"/>
+                            </w:r>
+                            <w:r>
+                              <w:t xml:space="preserve"> - Display do </w:t>
+                            </w:r>
+                            <w:proofErr w:type="spellStart"/>
+                            <w:r>
+                              <w:t>Board</w:t>
+                            </w:r>
+                            <w:proofErr w:type="spellEnd"/>
+                          </w:p>
+                        </w:txbxContent>
+                      </wps:txbx>
+                      <wps:bodyPr rot="0" spcFirstLastPara="0" vertOverflow="overflow" horzOverflow="overflow" vert="horz" wrap="square" lIns="0" tIns="0" rIns="0" bIns="0" numCol="1" spcCol="0" rtlCol="0" fromWordArt="0" anchor="t" anchorCtr="0" forceAA="0" compatLnSpc="1">
+                        <a:prstTxWarp prst="textNoShape">
+                          <a:avLst/>
+                        </a:prstTxWarp>
+                        <a:spAutoFit/>
+                      </wps:bodyPr>
+                    </wps:wsp>
+                  </a:graphicData>
+                </a:graphic>
+              </wp:anchor>
+            </w:drawing>
+          </mc:Choice>
+          <mc:Fallback>
+            <w:pict>
+              <v:shape w14:anchorId="2782E979" id="Caixa de texto 11" o:spid="_x0000_s1030" type="#_x0000_t202" style="position:absolute;left:0;text-align:left;margin-left:245.05pt;margin-top:161.7pt;width:110.25pt;height:.05pt;z-index:-251643904;visibility:visible;mso-wrap-style:square;mso-wrap-distance-left:9pt;mso-wrap-distance-top:0;mso-wrap-distance-right:9pt;mso-wrap-distance-bottom:0;mso-position-horizontal:absolute;mso-position-horizontal-relative:text;mso-position-vertical:absolute;mso-position-vertical-relative:text;v-text-anchor:top" o:gfxdata="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" stroked="f">
+                <v:textbox style="mso-fit-shape-to-text:t" inset="0,0,0,0">
+                  <w:txbxContent>
+                    <w:p>
+                      <w:pPr>
+                        <w:pStyle w:val="Legenda"/>
+                        <w:rPr>
+                          <w:noProof/>
+                        </w:rPr>
+                      </w:pPr>
+                      <w:r>
+                        <w:t xml:space="preserve">Figura </w:t>
+                      </w:r>
+                      <w:r>
+                        <w:fldChar w:fldCharType="begin"/>
+                      </w:r>
+                      <w:r>
+                        <w:instrText xml:space="preserve"> SEQ Figura \* ARABIC </w:instrText>
+                      </w:r>
+                      <w:r>
+                        <w:fldChar w:fldCharType="separate"/>
+                      </w:r>
+                      <w:r>
+                        <w:rPr>
+                          <w:noProof/>
+                        </w:rPr>
+                        <w:t>5</w:t>
+                      </w:r>
+                      <w:r>
+                        <w:fldChar w:fldCharType="end"/>
+                      </w:r>
+                      <w:r>
+                        <w:t xml:space="preserve"> - Display do </w:t>
+                      </w:r>
+                      <w:proofErr w:type="spellStart"/>
+                      <w:r>
+                        <w:t>Board</w:t>
+                      </w:r>
+                      <w:proofErr w:type="spellEnd"/>
+                    </w:p>
+                  </w:txbxContent>
+                </v:textbox>
+                <w10:wrap type="tight"/>
+              </v:shape>
+            </w:pict>
+          </mc:Fallback>
+        </mc:AlternateContent>
+      </w:r>
+      <w:r>
+        <w:rPr>
+          <w:noProof/>
+          <w:lang w:eastAsia="pt-PT"/>
+        </w:rPr>
+        <w:drawing>
+          <wp:anchor distT="0" distB="0" distL="114300" distR="114300" simplePos="0" relativeHeight="251670528" behindDoc="1" locked="0" layoutInCell="1" allowOverlap="1" wp14:anchorId="248AA508" wp14:editId="75E9EA30">
+            <wp:simplePos x="0" y="0"/>
+            <wp:positionH relativeFrom="column">
+              <wp:posOffset>3112135</wp:posOffset>
+            </wp:positionH>
+            <wp:positionV relativeFrom="paragraph">
+              <wp:posOffset>30480</wp:posOffset>
+            </wp:positionV>
+            <wp:extent cx="1400175" cy="1965960"/>
+            <wp:effectExtent l="19050" t="19050" r="28575" b="15240"/>
+            <wp:wrapTight wrapText="bothSides">
+              <wp:wrapPolygon edited="0">
+                <wp:start x="-294" y="-209"/>
+                <wp:lineTo x="-294" y="21558"/>
+                <wp:lineTo x="21747" y="21558"/>
+                <wp:lineTo x="21747" y="-209"/>
+                <wp:lineTo x="-294" y="-209"/>
+              </wp:wrapPolygon>
+            </wp:wrapTight>
+            <wp:docPr id="10" name="Imagem 10"/>
+            <wp:cNvGraphicFramePr>
+              <a:graphicFrameLocks xmlns:a="http://schemas.openxmlformats.org/drawingml/2006/main" noChangeAspect="1"/>
+            </wp:cNvGraphicFramePr>
+            <a:graphic xmlns:a="http://schemas.openxmlformats.org/drawingml/2006/main">
+              <a:graphicData uri="http://schemas.openxmlformats.org/drawingml/2006/picture">
+                <pic:pic xmlns:pic="http://schemas.openxmlformats.org/drawingml/2006/picture">
+                  <pic:nvPicPr>
+                    <pic:cNvPr id="10" name="Sem Título.png"/>
+                    <pic:cNvPicPr/>
+                  </pic:nvPicPr>
+                  <pic:blipFill>
+                    <a:blip r:embed="rId12">
+                      <a:extLst>
+                        <a:ext uri="{28A0092B-C50C-407E-A947-70E740481C1C}">
+                          <a14:useLocalDpi xmlns:a14="http://schemas.microsoft.com/office/drawing/2010/main" val="0"/>
+                        </a:ext>
+                      </a:extLst>
+                    </a:blip>
+                    <a:stretch>
+                      <a:fillRect/>
+                    </a:stretch>
+                  </pic:blipFill>
+                  <pic:spPr>
+                    <a:xfrm>
+                      <a:off x="0" y="0"/>
+                      <a:ext cx="1400175" cy="1965960"/>
+                    </a:xfrm>
+                    <a:prstGeom prst="rect">
+                      <a:avLst/>
+                    </a:prstGeom>
+                    <a:ln>
+                      <a:solidFill>
+                        <a:schemeClr val="tx1"/>
+                      </a:solidFill>
+                    </a:ln>
+                  </pic:spPr>
+                </pic:pic>
+              </a:graphicData>
+            </a:graphic>
+            <wp14:sizeRelH relativeFrom="page">
+              <wp14:pctWidth>0</wp14:pctWidth>
+            </wp14:sizeRelH>
+            <wp14:sizeRelV relativeFrom="page">
+              <wp14:pctHeight>0</wp14:pctHeight>
+            </wp14:sizeRelV>
+          </wp:anchor>
+        </w:drawing>
+      </w:r>
+      <w:proofErr w:type="spellStart"/>
+      <w:r>
+        <w:t>board</w:t>
+      </w:r>
+      <w:proofErr w:type="spellEnd"/>
+      <w:r>
+        <w:t>([[</w:t>
+      </w:r>
+      <w:proofErr w:type="spellStart"/>
+      <w:proofErr w:type="gramStart"/>
+      <w:r>
+        <w:t>r,r</w:t>
+      </w:r>
+      <w:proofErr w:type="gramEnd"/>
+      <w:r>
+        <w:t>,d,v</w:t>
+      </w:r>
+      <w:proofErr w:type="spellEnd"/>
+      <w:r>
+        <w:t>],</w:t>
+      </w:r>
+    </w:p>
+    <w:p>
+      <w:pPr>
+        <w:ind w:left="360" w:firstLine="348"/>
+      </w:pPr>
+      <w:r>
+        <w:tab/>
+      </w:r>
+      <w:r>
+        <w:t>[</w:t>
+      </w:r>
+      <w:proofErr w:type="spellStart"/>
+      <w:proofErr w:type="gramStart"/>
+      <w:r>
+        <w:t>r,d</w:t>
+      </w:r>
+      <w:proofErr w:type="gramEnd"/>
+      <w:r>
+        <w:t>,p,v</w:t>
+      </w:r>
+      <w:proofErr w:type="spellEnd"/>
+      <w:r>
+        <w:t>],</w:t>
+      </w:r>
+    </w:p>
+    <w:p>
+      <w:pPr>
+        <w:ind w:left="360" w:firstLine="348"/>
+      </w:pPr>
+      <w:r>
+        <w:tab/>
+      </w:r>
+      <w:r>
+        <w:t>[</w:t>
+      </w:r>
+      <w:proofErr w:type="spellStart"/>
+      <w:proofErr w:type="gramStart"/>
+      <w:r>
+        <w:t>d,p</w:t>
+      </w:r>
+      <w:proofErr w:type="gramEnd"/>
+      <w:r>
+        <w:t>,p,v</w:t>
+      </w:r>
+      <w:proofErr w:type="spellEnd"/>
+      <w:r>
+        <w:t>],</w:t>
+      </w:r>
+    </w:p>
+    <w:p>
+      <w:pPr>
+        <w:ind w:left="360" w:firstLine="348"/>
+      </w:pPr>
+      <w:r>
+        <w:tab/>
+      </w:r>
+      <w:r>
+        <w:t>[</w:t>
+      </w:r>
+      <w:proofErr w:type="spellStart"/>
+      <w:proofErr w:type="gramStart"/>
+      <w:r>
+        <w:t>v,v</w:t>
+      </w:r>
+      <w:proofErr w:type="gramEnd"/>
+      <w:r>
+        <w:t>,v,v</w:t>
+      </w:r>
+      <w:proofErr w:type="spellEnd"/>
+      <w:r>
+        <w:t>],</w:t>
+      </w:r>
+    </w:p>
+    <w:p>
+      <w:pPr>
+        <w:ind w:left="360" w:firstLine="348"/>
+      </w:pPr>
+      <w:r>
+        <w:tab/>
+      </w:r>
+      <w:r>
+        <w:t>[</w:t>
+      </w:r>
+      <w:proofErr w:type="spellStart"/>
+      <w:proofErr w:type="gramStart"/>
+      <w:r>
+        <w:t>v,v</w:t>
+      </w:r>
+      <w:proofErr w:type="gramEnd"/>
+      <w:r>
+        <w:t>,v,v</w:t>
+      </w:r>
+      <w:proofErr w:type="spellEnd"/>
+      <w:r>
+        <w:t>],</w:t>
+      </w:r>
+    </w:p>
+    <w:p>
+      <w:pPr>
+        <w:ind w:left="360" w:firstLine="348"/>
+      </w:pPr>
+      <w:r>
+        <w:tab/>
+      </w:r>
+      <w:r>
+        <w:t>[</w:t>
+      </w:r>
+      <w:proofErr w:type="spellStart"/>
+      <w:proofErr w:type="gramStart"/>
+      <w:r>
+        <w:t>v,p</w:t>
+      </w:r>
+      <w:proofErr w:type="gramEnd"/>
+      <w:r>
+        <w:t>,p,d</w:t>
+      </w:r>
+      <w:proofErr w:type="spellEnd"/>
+      <w:r>
+        <w:t>],</w:t>
+      </w:r>
+    </w:p>
+    <w:p>
+      <w:pPr>
+        <w:ind w:left="360" w:firstLine="348"/>
+      </w:pPr>
+      <w:r>
+        <w:tab/>
+      </w:r>
+      <w:r>
+        <w:t>[</w:t>
+      </w:r>
+      <w:proofErr w:type="spellStart"/>
+      <w:proofErr w:type="gramStart"/>
+      <w:r>
+        <w:t>v,p</w:t>
+      </w:r>
+      <w:proofErr w:type="gramEnd"/>
+      <w:r>
+        <w:t>,d,r</w:t>
+      </w:r>
+      <w:proofErr w:type="spellEnd"/>
+      <w:r>
+        <w:t>],</w:t>
+      </w:r>
+    </w:p>
+    <w:p>
+      <w:pPr>
+        <w:ind w:left="360" w:firstLine="348"/>
+      </w:pPr>
+      <w:r>
+        <w:tab/>
+      </w:r>
+      <w:r>
+        <w:t>[</w:t>
+      </w:r>
+      <w:proofErr w:type="spellStart"/>
+      <w:proofErr w:type="gramStart"/>
+      <w:r>
+        <w:t>v,d</w:t>
+      </w:r>
+      <w:proofErr w:type="gramEnd"/>
+      <w:r>
+        <w:t>,r,r</w:t>
+      </w:r>
+      <w:proofErr w:type="spellEnd"/>
+      <w:r>
+        <w:t>]</w:t>
+      </w:r>
+    </w:p>
+    <w:p>
+      <w:pPr>
+        <w:ind w:left="360" w:firstLine="348"/>
+      </w:pPr>
+      <w:r>
+        <w:tab/>
+      </w:r>
+      <w:r>
+        <w:t>]).</w:t>
+      </w:r>
       <w:bookmarkStart w:id="2" w:name="_GoBack"/>
       <w:bookmarkEnd w:id="2"/>
+    </w:p>
+    <w:p>
+      <w:pPr>
+        <w:ind w:left="360" w:firstLine="348"/>
+      </w:pPr>
+    </w:p>
+    <w:p>
+      <w:pPr>
+        <w:ind w:left="360" w:firstLine="348"/>
+      </w:pPr>
+    </w:p>
+    <w:p>
+      <w:pPr>
+        <w:ind w:left="360" w:firstLine="348"/>
+      </w:pPr>
+    </w:p>
+    <w:p>
+      <w:pPr>
+        <w:pStyle w:val="Cabealho1"/>
+        <w:numPr>
+          <w:ilvl w:val="0"/>
+          <w:numId w:val="3"/>
+        </w:numPr>
+        <w:rPr>
+          <w:rStyle w:val="Cabealho1Carter"/>
+          <w:color w:val="auto"/>
+        </w:rPr>
+      </w:pPr>
+      <w:r>
+        <w:rPr>
+          <w:rStyle w:val="Cabealho1Carter"/>
+          <w:color w:val="auto"/>
+        </w:rPr>
+        <w:t>Visualização do Tabuleiro</w:t>
+      </w:r>
     </w:p>
     <w:p>
       <w:pPr>
@@ -2160,7 +2681,7 @@
   <w:abstractNum w:abstractNumId="3" w15:restartNumberingAfterBreak="0">
     <w:nsid w:val="703502E2"/>
     <w:multiLevelType w:val="hybridMultilevel"/>
-    <w:tmpl w:val="92986400"/>
+    <w:tmpl w:val="B46056B6"/>
     <w:lvl w:ilvl="0" w:tplc="0816000F">
       <w:start w:val="1"/>
       <w:numFmt w:val="decimal"/>
@@ -2766,6 +3287,7 @@
   <w:style w:type="character" w:default="1" w:styleId="Tipodeletrapredefinidodopargrafo">
     <w:name w:val="Default Paragraph Font"/>
     <w:uiPriority w:val="1"/>
+    <w:semiHidden/>
     <w:unhideWhenUsed/>
   </w:style>
   <w:style w:type="table" w:default="1" w:styleId="Tabelanormal">
@@ -2873,6 +3395,36 @@
       <w:i/>
       <w:iCs/>
       <w:color w:val="44546A" w:themeColor="text2"/>
+      <w:sz w:val="18"/>
+      <w:szCs w:val="18"/>
+    </w:rPr>
+  </w:style>
+  <w:style w:type="paragraph" w:styleId="Textodebalo">
+    <w:name w:val="Balloon Text"/>
+    <w:basedOn w:val="Normal"/>
+    <w:link w:val="TextodebaloCarter"/>
+    <w:uiPriority w:val="99"/>
+    <w:semiHidden/>
+    <w:unhideWhenUsed/>
+    <w:rsid w:val="002338C4"/>
+    <w:pPr>
+      <w:spacing w:after="0" w:line="240" w:lineRule="auto"/>
+    </w:pPr>
+    <w:rPr>
+      <w:rFonts w:ascii="Segoe UI" w:hAnsi="Segoe UI" w:cs="Segoe UI"/>
+      <w:sz w:val="18"/>
+      <w:szCs w:val="18"/>
+    </w:rPr>
+  </w:style>
+  <w:style w:type="character" w:customStyle="1" w:styleId="TextodebaloCarter">
+    <w:name w:val="Texto de balão Caráter"/>
+    <w:basedOn w:val="Tipodeletrapredefinidodopargrafo"/>
+    <w:link w:val="Textodebalo"/>
+    <w:uiPriority w:val="99"/>
+    <w:semiHidden/>
+    <w:rsid w:val="002338C4"/>
+    <w:rPr>
+      <w:rFonts w:ascii="Segoe UI" w:hAnsi="Segoe UI" w:cs="Segoe UI"/>
       <w:sz w:val="18"/>
       <w:szCs w:val="18"/>
     </w:rPr>

</xml_diff>

<commit_message>
Revisão do relatório Intercalar
</commit_message>
<xml_diff>
--- a/Trabalho 1/Relatório Intercalar.docx
+++ b/Trabalho 1/Relatório Intercalar.docx
@@ -1,6 +1,6 @@
 
 <file path=word/document.xml><?xml version="1.0" encoding="utf-8"?>
-<w:document xmlns:wpc="http://schemas.microsoft.com/office/word/2010/wordprocessingCanvas" xmlns:cx="http://schemas.microsoft.com/office/drawing/2014/chartex" xmlns:cx1="http://schemas.microsoft.com/office/drawing/2015/9/8/chartex" xmlns:cx2="http://schemas.microsoft.com/office/drawing/2015/10/21/chartex" xmlns:mc="http://schemas.openxmlformats.org/markup-compatibility/2006" xmlns:o="urn:schemas-microsoft-com:office:office" xmlns:r="http://schemas.openxmlformats.org/officeDocument/2006/relationships" xmlns:m="http://schemas.openxmlformats.org/officeDocument/2006/math" xmlns:v="urn:schemas-microsoft-com:vml" xmlns:wp14="http://schemas.microsoft.com/office/word/2010/wordprocessingDrawing" xmlns:wp="http://schemas.openxmlformats.org/drawingml/2006/wordprocessingDrawing" xmlns:w10="urn:schemas-microsoft-com:office:word" xmlns:w="http://schemas.openxmlformats.org/wordprocessingml/2006/main" xmlns:w14="http://schemas.microsoft.com/office/word/2010/wordml" xmlns:w15="http://schemas.microsoft.com/office/word/2012/wordml" xmlns:w16se="http://schemas.microsoft.com/office/word/2015/wordml/symex" xmlns:wpg="http://schemas.microsoft.com/office/word/2010/wordprocessingGroup" xmlns:wpi="http://schemas.microsoft.com/office/word/2010/wordprocessingInk" xmlns:wne="http://schemas.microsoft.com/office/word/2006/wordml" xmlns:wps="http://schemas.microsoft.com/office/word/2010/wordprocessingShape" mc:Ignorable="w14 w15 w16se wp14">
+<w:document xmlns:wpc="http://schemas.microsoft.com/office/word/2010/wordprocessingCanvas" xmlns:mc="http://schemas.openxmlformats.org/markup-compatibility/2006" xmlns:o="urn:schemas-microsoft-com:office:office" xmlns:r="http://schemas.openxmlformats.org/officeDocument/2006/relationships" xmlns:m="http://schemas.openxmlformats.org/officeDocument/2006/math" xmlns:v="urn:schemas-microsoft-com:vml" xmlns:wp14="http://schemas.microsoft.com/office/word/2010/wordprocessingDrawing" xmlns:wp="http://schemas.openxmlformats.org/drawingml/2006/wordprocessingDrawing" xmlns:w10="urn:schemas-microsoft-com:office:word" xmlns:w="http://schemas.openxmlformats.org/wordprocessingml/2006/main" xmlns:w14="http://schemas.microsoft.com/office/word/2010/wordml" xmlns:w15="http://schemas.microsoft.com/office/word/2012/wordml" xmlns:wpg="http://schemas.microsoft.com/office/word/2010/wordprocessingGroup" xmlns:wpi="http://schemas.microsoft.com/office/word/2010/wordprocessingInk" xmlns:wne="http://schemas.microsoft.com/office/word/2006/wordml" xmlns:wps="http://schemas.microsoft.com/office/word/2010/wordprocessingShape" mc:Ignorable="w14 w15 wp14">
   <w:body>
     <w:p>
       <w:pPr>
@@ -309,7 +309,6 @@
           <w:lang w:eastAsia="pt-PT"/>
         </w:rPr>
       </w:pPr>
-      <w:proofErr w:type="gramStart"/>
       <w:r>
         <w:rPr>
           <w:rFonts w:ascii="Corsiva" w:eastAsia="Corsiva" w:hAnsi="Corsiva" w:cs="Corsiva"/>
@@ -319,19 +318,7 @@
           <w:szCs w:val="20"/>
           <w:lang w:eastAsia="pt-PT"/>
         </w:rPr>
-        <w:t>Mestrado Integrado</w:t>
-      </w:r>
-      <w:proofErr w:type="gramEnd"/>
-      <w:r>
-        <w:rPr>
-          <w:rFonts w:ascii="Corsiva" w:eastAsia="Corsiva" w:hAnsi="Corsiva" w:cs="Corsiva"/>
-          <w:b/>
-          <w:i/>
-          <w:sz w:val="20"/>
-          <w:szCs w:val="20"/>
-          <w:lang w:eastAsia="pt-PT"/>
-        </w:rPr>
-        <w:t xml:space="preserve"> em Engenharia Informática e Computação</w:t>
+        <w:t>Mestrado Integrado em Engenharia Informática e Computação</w:t>
       </w:r>
     </w:p>
     <w:p>
@@ -488,7 +475,7 @@
       <w:hyperlink r:id="rId6" w:history="1">
         <w:r>
           <w:rPr>
-            <w:rStyle w:val="Hiperligao"/>
+            <w:rStyle w:val="Hyperlink"/>
             <w:rFonts w:ascii="Arial" w:eastAsia="Arial" w:hAnsi="Arial" w:cs="Arial"/>
             <w:sz w:val="16"/>
             <w:szCs w:val="16"/>
@@ -661,7 +648,7 @@
     </w:p>
     <w:p>
       <w:pPr>
-        <w:pStyle w:val="Cabealho1"/>
+        <w:pStyle w:val="Ttulo1"/>
         <w:numPr>
           <w:ilvl w:val="0"/>
           <w:numId w:val="3"/>
@@ -790,7 +777,49 @@
         <w:t xml:space="preserve"> é um jogo de tabuleiro parecido com o Xadrez, uma vez que se joga num tabuleiro de Xadrez, temos vários tipos de peças e o objetivo é capturar as peças do adversário. No entanto, </w:t>
       </w:r>
       <w:r>
-        <w:t xml:space="preserve">o controlo das peças é determinado pela localização, que determina quais as peças que pode mover. Cada jogador tem um quadrante de jogo, só podendo mover as peças presentes ao quadrante que lhe pertence e atacar as presentes nas ouras zonas. O objetivo do jogo é fazer mais pontos, cada peça capturada dá pontos, a Rainha 3 pontos, o Drone 2 pontos e o Pião 1 ponto. </w:t>
+        <w:t xml:space="preserve">o controlo das peças é determinado pela localização, que determina quais as peças </w:t>
+      </w:r>
+      <w:r>
+        <w:t>se</w:t>
+      </w:r>
+      <w:r>
+        <w:t xml:space="preserve"> pode mover. Cada jogador tem um quadrante de jogo, podendo</w:t>
+      </w:r>
+      <w:r>
+        <w:t xml:space="preserve"> apenas</w:t>
+      </w:r>
+      <w:r>
+        <w:t xml:space="preserve"> mover as peças presentes ao quadrante que lhe pertence e atacar as presentes nas ou</w:t>
+      </w:r>
+      <w:r>
+        <w:t>t</w:t>
+      </w:r>
+      <w:r>
+        <w:t>ras zonas. O objet</w:t>
+      </w:r>
+      <w:r>
+        <w:t>ivo do jogo é fazer mais pontos (cada peça capturada dá pontos –</w:t>
+      </w:r>
+      <w:r>
+        <w:t xml:space="preserve"> Rainha</w:t>
+      </w:r>
+      <w:r>
+        <w:t>: 3 pontos;</w:t>
+      </w:r>
+      <w:r>
+        <w:t xml:space="preserve"> Drone</w:t>
+      </w:r>
+      <w:r>
+        <w:t xml:space="preserve">: 2 pontos; </w:t>
+      </w:r>
+      <w:r>
+        <w:t>Pião</w:t>
+      </w:r>
+      <w:r>
+        <w:t>:</w:t>
+      </w:r>
+      <w:r>
+        <w:t xml:space="preserve"> 1 ponto. </w:t>
       </w:r>
     </w:p>
     <w:p>
@@ -855,14 +884,27 @@
                             <w:r>
                               <w:t xml:space="preserve">Figura </w:t>
                             </w:r>
-                            <w:fldSimple w:instr=" SEQ Figura \* ARABIC ">
-                              <w:r>
-                                <w:rPr>
-                                  <w:noProof/>
-                                </w:rPr>
-                                <w:t>1</w:t>
-                              </w:r>
-                            </w:fldSimple>
+                            <w:r>
+                              <w:fldChar w:fldCharType="begin"/>
+                            </w:r>
+                            <w:r>
+                              <w:instrText xml:space="preserve"> SEQ Figura \* ARABIC </w:instrText>
+                            </w:r>
+                            <w:r>
+                              <w:fldChar w:fldCharType="separate"/>
+                            </w:r>
+                            <w:r>
+                              <w:rPr>
+                                <w:noProof/>
+                              </w:rPr>
+                              <w:t>1</w:t>
+                            </w:r>
+                            <w:r>
+                              <w:rPr>
+                                <w:noProof/>
+                              </w:rPr>
+                              <w:fldChar w:fldCharType="end"/>
+                            </w:r>
                             <w:r>
                               <w:t xml:space="preserve"> - Posição Inicial do Jogo</w:t>
                             </w:r>
@@ -881,7 +923,7 @@
               </wp:anchor>
             </w:drawing>
           </mc:Choice>
-          <mc:Fallback>
+          <mc:Fallback xmlns:w16se="http://schemas.microsoft.com/office/word/2015/wordml/symex" xmlns:cx2="http://schemas.microsoft.com/office/drawing/2015/10/21/chartex" xmlns:cx1="http://schemas.microsoft.com/office/drawing/2015/9/8/chartex" xmlns:cx="http://schemas.microsoft.com/office/drawing/2014/chartex">
             <w:pict>
               <v:shapetype w14:anchorId="293373E3" id="_x0000_t202" coordsize="21600,21600" o:spt="202" path="m,l,21600r21600,l21600,xe">
                 <v:stroke joinstyle="miter"/>
@@ -994,16 +1036,16 @@
         </w:drawing>
       </w:r>
       <w:r>
-        <w:t>O jogo pode ser jogado por 4 ou 2 jogadores, neste caso iremos abordar apenas a de 2 jogadores. O tabuleiro tem uma posição inicial de jogo</w:t>
-      </w:r>
-      <w:r>
-        <w:t>, comas peças dispostas em cantos opostos e</w:t>
-      </w:r>
-      <w:r>
-        <w:t xml:space="preserve"> com os Piões dispostos na frente, seguidos dos Drones e posteriormente das Rainhas</w:t>
-      </w:r>
-      <w:r>
-        <w:t>.</w:t>
+        <w:t xml:space="preserve">O jogo pode ser jogado por 2 ou 4 jogadores. Para efeitos deste trabalho, iremos abordar somente </w:t>
+      </w:r>
+      <w:r>
+        <w:t>a</w:t>
+      </w:r>
+      <w:r>
+        <w:t xml:space="preserve"> variante</w:t>
+      </w:r>
+      <w:r>
+        <w:t xml:space="preserve"> de 2 jogadores. </w:t>
       </w:r>
     </w:p>
     <w:p>
@@ -1012,7 +1054,37 @@
         <w:jc w:val="both"/>
       </w:pPr>
       <w:r>
-        <w:t>Cada Peça tem um tipo de movimento, mas saltar por cima de peças não é</w:t>
+        <w:t>O tabuleiro tem uma posição inicial de jogo</w:t>
+      </w:r>
+      <w:r>
+        <w:t>, com</w:t>
+      </w:r>
+      <w:r>
+        <w:t xml:space="preserve"> </w:t>
+      </w:r>
+      <w:r>
+        <w:t>as peças dispostas em cantos opostos e</w:t>
+      </w:r>
+      <w:r>
+        <w:t xml:space="preserve"> com os Piões dispostos na frente, seguidos dos Drones e posteriormente das Rainhas</w:t>
+      </w:r>
+      <w:r>
+        <w:t>.</w:t>
+      </w:r>
+    </w:p>
+    <w:p>
+      <w:pPr>
+        <w:ind w:left="360" w:firstLine="348"/>
+        <w:jc w:val="both"/>
+      </w:pPr>
+      <w:r>
+        <w:t>Cad</w:t>
+      </w:r>
+      <w:r>
+        <w:t>a Peça tem um tipo de movimento; contudo,</w:t>
+      </w:r>
+      <w:r>
+        <w:t xml:space="preserve"> saltar por cima de peças não é</w:t>
       </w:r>
       <w:r>
         <w:t xml:space="preserve"> </w:t>
@@ -1031,7 +1103,7 @@
         <w:jc w:val="both"/>
       </w:pPr>
       <w:r>
-        <w:t>A Rainha – Pode mover-se em todas as direções o número de casas que pretender;</w:t>
+        <w:t>Rainha – Pode mover-se em todas as direções o número de casas que pretender;</w:t>
       </w:r>
     </w:p>
     <w:p>
@@ -1044,7 +1116,7 @@
         <w:jc w:val="both"/>
       </w:pPr>
       <w:r>
-        <w:t>O Drone – Pode mover-se 1 ou 2 casas na horizontal ou na vertical;</w:t>
+        <w:t>Drone – Pode mover-se 1 ou 2 casas na horizontal ou na vertical;</w:t>
       </w:r>
     </w:p>
     <w:p>
@@ -1113,14 +1185,27 @@
                             <w:r>
                               <w:t xml:space="preserve">Figura </w:t>
                             </w:r>
-                            <w:fldSimple w:instr=" SEQ Figura \* ARABIC ">
-                              <w:r>
-                                <w:rPr>
-                                  <w:noProof/>
-                                </w:rPr>
-                                <w:t>2</w:t>
-                              </w:r>
-                            </w:fldSimple>
+                            <w:r>
+                              <w:fldChar w:fldCharType="begin"/>
+                            </w:r>
+                            <w:r>
+                              <w:instrText xml:space="preserve"> SEQ Figura \* ARABIC </w:instrText>
+                            </w:r>
+                            <w:r>
+                              <w:fldChar w:fldCharType="separate"/>
+                            </w:r>
+                            <w:r>
+                              <w:rPr>
+                                <w:noProof/>
+                              </w:rPr>
+                              <w:t>2</w:t>
+                            </w:r>
+                            <w:r>
+                              <w:rPr>
+                                <w:noProof/>
+                              </w:rPr>
+                              <w:fldChar w:fldCharType="end"/>
+                            </w:r>
                             <w:r>
                               <w:t xml:space="preserve"> - Movimento Rainha</w:t>
                             </w:r>
@@ -1139,7 +1224,7 @@
               </wp:anchor>
             </w:drawing>
           </mc:Choice>
-          <mc:Fallback>
+          <mc:Fallback xmlns:w16se="http://schemas.microsoft.com/office/word/2015/wordml/symex" xmlns:cx2="http://schemas.microsoft.com/office/drawing/2015/10/21/chartex" xmlns:cx1="http://schemas.microsoft.com/office/drawing/2015/9/8/chartex" xmlns:cx="http://schemas.microsoft.com/office/drawing/2014/chartex">
             <w:pict>
               <v:shape w14:anchorId="287AE4D2" id="Caixa de texto 7" o:spid="_x0000_s1027" type="#_x0000_t202" style="position:absolute;left:0;text-align:left;margin-left:0;margin-top:98.1pt;width:108.4pt;height:.05pt;z-index:-251651072;visibility:visible;mso-wrap-style:square;mso-wrap-distance-left:9pt;mso-wrap-distance-top:0;mso-wrap-distance-right:9pt;mso-wrap-distance-bottom:0;mso-position-horizontal:absolute;mso-position-horizontal-relative:text;mso-position-vertical:absolute;mso-position-vertical-relative:text;v-text-anchor:top" o:gfxdata="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" stroked="f">
                 <v:textbox style="mso-fit-shape-to-text:t" inset="0,0,0,0">
@@ -1251,7 +1336,7 @@
         </w:drawing>
       </w:r>
       <w:r>
-        <w:t>O Pião – Pode mover-se 1 casa na diagonal.</w:t>
+        <w:t>Pião – Pode mover-se 1 casa na diagonal.</w:t>
       </w:r>
     </w:p>
     <w:p>
@@ -1316,14 +1401,27 @@
                             <w:r>
                               <w:t xml:space="preserve">Figura </w:t>
                             </w:r>
-                            <w:fldSimple w:instr=" SEQ Figura \* ARABIC ">
-                              <w:r>
-                                <w:rPr>
-                                  <w:noProof/>
-                                </w:rPr>
-                                <w:t>3</w:t>
-                              </w:r>
-                            </w:fldSimple>
+                            <w:r>
+                              <w:fldChar w:fldCharType="begin"/>
+                            </w:r>
+                            <w:r>
+                              <w:instrText xml:space="preserve"> SEQ Figura \* ARABIC </w:instrText>
+                            </w:r>
+                            <w:r>
+                              <w:fldChar w:fldCharType="separate"/>
+                            </w:r>
+                            <w:r>
+                              <w:rPr>
+                                <w:noProof/>
+                              </w:rPr>
+                              <w:t>3</w:t>
+                            </w:r>
+                            <w:r>
+                              <w:rPr>
+                                <w:noProof/>
+                              </w:rPr>
+                              <w:fldChar w:fldCharType="end"/>
+                            </w:r>
                             <w:r>
                               <w:t xml:space="preserve"> - Movimento Pião</w:t>
                             </w:r>
@@ -1342,7 +1440,7 @@
               </wp:anchor>
             </w:drawing>
           </mc:Choice>
-          <mc:Fallback>
+          <mc:Fallback xmlns:w16se="http://schemas.microsoft.com/office/word/2015/wordml/symex" xmlns:cx2="http://schemas.microsoft.com/office/drawing/2015/10/21/chartex" xmlns:cx1="http://schemas.microsoft.com/office/drawing/2015/9/8/chartex" xmlns:cx="http://schemas.microsoft.com/office/drawing/2014/chartex">
             <w:pict>
               <v:shape w14:anchorId="0E8F0884" id="Caixa de texto 9" o:spid="_x0000_s1028" type="#_x0000_t202" style="position:absolute;left:0;text-align:left;margin-left:315.7pt;margin-top:79.85pt;width:109.2pt;height:.05pt;z-index:-251646976;visibility:visible;mso-wrap-style:square;mso-wrap-distance-left:9pt;mso-wrap-distance-top:0;mso-wrap-distance-right:9pt;mso-wrap-distance-bottom:0;mso-position-horizontal:absolute;mso-position-horizontal-relative:text;mso-position-vertical:absolute;mso-position-vertical-relative:text;v-text-anchor:top" o:gfxdata="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" stroked="f">
                 <v:textbox style="mso-fit-shape-to-text:t" inset="0,0,0,0">
@@ -1607,14 +1705,27 @@
                             <w:r>
                               <w:t xml:space="preserve">Figura </w:t>
                             </w:r>
-                            <w:fldSimple w:instr=" SEQ Figura \* ARABIC ">
-                              <w:r>
-                                <w:rPr>
-                                  <w:noProof/>
-                                </w:rPr>
-                                <w:t>4</w:t>
-                              </w:r>
-                            </w:fldSimple>
+                            <w:r>
+                              <w:fldChar w:fldCharType="begin"/>
+                            </w:r>
+                            <w:r>
+                              <w:instrText xml:space="preserve"> SEQ Figura \* ARABIC </w:instrText>
+                            </w:r>
+                            <w:r>
+                              <w:fldChar w:fldCharType="separate"/>
+                            </w:r>
+                            <w:r>
+                              <w:rPr>
+                                <w:noProof/>
+                              </w:rPr>
+                              <w:t>4</w:t>
+                            </w:r>
+                            <w:r>
+                              <w:rPr>
+                                <w:noProof/>
+                              </w:rPr>
+                              <w:fldChar w:fldCharType="end"/>
+                            </w:r>
                             <w:r>
                               <w:t xml:space="preserve"> - Movimento Drone</w:t>
                             </w:r>
@@ -1636,7 +1747,7 @@
               </wp:anchor>
             </w:drawing>
           </mc:Choice>
-          <mc:Fallback>
+          <mc:Fallback xmlns:w16se="http://schemas.microsoft.com/office/word/2015/wordml/symex" xmlns:cx2="http://schemas.microsoft.com/office/drawing/2015/10/21/chartex" xmlns:cx1="http://schemas.microsoft.com/office/drawing/2015/9/8/chartex" xmlns:cx="http://schemas.microsoft.com/office/drawing/2014/chartex">
             <w:pict>
               <v:shape w14:anchorId="70A12163" id="Caixa de texto 8" o:spid="_x0000_s1029" type="#_x0000_t202" style="position:absolute;left:0;text-align:left;margin-left:161.55pt;margin-top:5.45pt;width:109.2pt;height:.05pt;z-index:-251649024;visibility:visible;mso-wrap-style:square;mso-width-percent:0;mso-wrap-distance-left:9pt;mso-wrap-distance-top:0;mso-wrap-distance-right:9pt;mso-wrap-distance-bottom:0;mso-position-horizontal:absolute;mso-position-horizontal-relative:text;mso-position-vertical:absolute;mso-position-vertical-relative:text;mso-width-percent:0;mso-width-relative:margin;v-text-anchor:top" o:gfxdata="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" stroked="f">
                 <v:textbox style="mso-fit-shape-to-text:t" inset="0,0,0,0">
@@ -1681,7 +1792,61 @@
         <w:jc w:val="both"/>
       </w:pPr>
       <w:r>
-        <w:t>O jogo tem, no entanto, a possibilidade de durante o jogo fazer algumas promoções, ou seja, quando um jogador não tiver rainhas ele pode criar uma, movendo um Drone para uma casa onde esteja um Pião, fundindo-os. O mesmo pode acontecer, juntando 2 Piões dando origem a um Drone (quando não tiver nenhum Drone no seu quadrante).</w:t>
+        <w:t>O jogo tem, no entanto, a possibilidade de</w:t>
+      </w:r>
+      <w:r>
+        <w:t>,</w:t>
+      </w:r>
+      <w:r>
+        <w:t xml:space="preserve"> durante o jogo</w:t>
+      </w:r>
+      <w:r>
+        <w:t>, fazer algumas promoções. Isto é,</w:t>
+      </w:r>
+      <w:r>
+        <w:t xml:space="preserve"> quando um jogador não </w:t>
+      </w:r>
+      <w:r>
+        <w:t>possuir</w:t>
+      </w:r>
+      <w:r>
+        <w:t xml:space="preserve"> rainhas</w:t>
+      </w:r>
+      <w:r>
+        <w:t>,</w:t>
+      </w:r>
+      <w:r>
+        <w:t xml:space="preserve"> ele pode</w:t>
+      </w:r>
+      <w:r>
+        <w:t>rá</w:t>
+      </w:r>
+      <w:r>
+        <w:t xml:space="preserve"> criar uma, movendo um Drone para uma casa onde esteja um Pião</w:t>
+      </w:r>
+      <w:r>
+        <w:t>,</w:t>
+      </w:r>
+      <w:r>
+        <w:t xml:space="preserve"> fund</w:t>
+      </w:r>
+      <w:r>
+        <w:t>indo-os. O mesmo pode acontecer</w:t>
+      </w:r>
+      <w:r>
+        <w:t xml:space="preserve"> juntando 2 Piões </w:t>
+      </w:r>
+      <w:r>
+        <w:t>para dar</w:t>
+      </w:r>
+      <w:r>
+        <w:t xml:space="preserve"> ori</w:t>
+      </w:r>
+      <w:r>
+        <w:t>gem a um Drone (quando não possuir</w:t>
+      </w:r>
+      <w:r>
+        <w:t xml:space="preserve"> nenhum Drone no seu quadrante).</w:t>
       </w:r>
     </w:p>
     <w:p>
@@ -1714,7 +1879,7 @@
       <w:hyperlink r:id="rId10" w:history="1">
         <w:r>
           <w:rPr>
-            <w:rStyle w:val="Hiperligao"/>
+            <w:rStyle w:val="Hyperlink"/>
           </w:rPr>
           <w:t>http://www.looneylabs.com/rules/martian-chess</w:t>
         </w:r>
@@ -1735,7 +1900,7 @@
       <w:hyperlink r:id="rId11" w:history="1">
         <w:r>
           <w:rPr>
-            <w:rStyle w:val="Hiperligao"/>
+            <w:rStyle w:val="Hyperlink"/>
           </w:rPr>
           <w:t>http://icehousegames.org/wiki/index.php?title=Martian_Chess</w:t>
         </w:r>
@@ -1743,32 +1908,25 @@
       <w:r>
         <w:t>;</w:t>
       </w:r>
-    </w:p>
-    <w:p>
-      <w:pPr>
-        <w:pStyle w:val="PargrafodaLista"/>
-        <w:ind w:left="1428"/>
-        <w:jc w:val="both"/>
-      </w:pPr>
       <w:r>
         <w:br w:type="page"/>
       </w:r>
     </w:p>
     <w:p>
       <w:pPr>
-        <w:pStyle w:val="Cabealho1"/>
+        <w:pStyle w:val="Ttulo1"/>
         <w:numPr>
           <w:ilvl w:val="0"/>
           <w:numId w:val="3"/>
         </w:numPr>
         <w:rPr>
-          <w:rStyle w:val="Cabealho1Carter"/>
+          <w:rStyle w:val="Ttulo1Char"/>
           <w:color w:val="auto"/>
         </w:rPr>
       </w:pPr>
       <w:r>
         <w:rPr>
-          <w:rStyle w:val="Cabealho1Carter"/>
+          <w:rStyle w:val="Ttulo1Char"/>
           <w:color w:val="auto"/>
         </w:rPr>
         <w:lastRenderedPageBreak/>
@@ -1789,7 +1947,21 @@
         <w:t xml:space="preserve">A representação do </w:t>
       </w:r>
       <w:r>
-        <w:t>jogo será feita com uma lista de listas:</w:t>
+        <w:t>jogo será feita com uma lista de listas</w:t>
+      </w:r>
+      <w:r>
+        <w:t>, em que cada elemento de uma lista (um caracter) representa uma das posições do tabuleiro. A lista “</w:t>
+      </w:r>
+      <w:proofErr w:type="spellStart"/>
+      <w:r>
+        <w:t>Board</w:t>
+      </w:r>
+      <w:proofErr w:type="spellEnd"/>
+      <w:r>
+        <w:t>” terá, assim, várias listas, cada uma delas representativa de uma das linhas do tabuleiro</w:t>
+      </w:r>
+      <w:r>
+        <w:t>:</w:t>
       </w:r>
     </w:p>
     <w:p>
@@ -1862,14 +2034,27 @@
                             <w:r>
                               <w:t xml:space="preserve">Figura </w:t>
                             </w:r>
-                            <w:fldSimple w:instr=" SEQ Figura \* ARABIC ">
-                              <w:r>
-                                <w:rPr>
-                                  <w:noProof/>
-                                </w:rPr>
-                                <w:t>5</w:t>
-                              </w:r>
-                            </w:fldSimple>
+                            <w:r>
+                              <w:fldChar w:fldCharType="begin"/>
+                            </w:r>
+                            <w:r>
+                              <w:instrText xml:space="preserve"> SEQ Figura \* ARABIC </w:instrText>
+                            </w:r>
+                            <w:r>
+                              <w:fldChar w:fldCharType="separate"/>
+                            </w:r>
+                            <w:r>
+                              <w:rPr>
+                                <w:noProof/>
+                              </w:rPr>
+                              <w:t>5</w:t>
+                            </w:r>
+                            <w:r>
+                              <w:rPr>
+                                <w:noProof/>
+                              </w:rPr>
+                              <w:fldChar w:fldCharType="end"/>
+                            </w:r>
                             <w:r>
                               <w:t xml:space="preserve"> - Display do </w:t>
                             </w:r>
@@ -1893,7 +2078,7 @@
               </wp:anchor>
             </w:drawing>
           </mc:Choice>
-          <mc:Fallback>
+          <mc:Fallback xmlns:w16se="http://schemas.microsoft.com/office/word/2015/wordml/symex" xmlns:cx2="http://schemas.microsoft.com/office/drawing/2015/10/21/chartex" xmlns:cx1="http://schemas.microsoft.com/office/drawing/2015/9/8/chartex" xmlns:cx="http://schemas.microsoft.com/office/drawing/2014/chartex">
             <w:pict>
               <v:shape w14:anchorId="2782E979" id="Caixa de texto 11" o:spid="_x0000_s1030" type="#_x0000_t202" style="position:absolute;left:0;text-align:left;margin-left:245.05pt;margin-top:161.7pt;width:110.25pt;height:.05pt;z-index:-251643904;visibility:visible;mso-wrap-style:square;mso-wrap-distance-left:9pt;mso-wrap-distance-top:0;mso-wrap-distance-right:9pt;mso-wrap-distance-bottom:0;mso-position-horizontal:absolute;mso-position-horizontal-relative:text;mso-position-vertical:absolute;mso-position-vertical-relative:text;v-text-anchor:top" o:gfxdata="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" stroked="f">
                 <v:textbox style="mso-fit-shape-to-text:t" inset="0,0,0,0">
@@ -2008,21 +2193,18 @@
         </w:drawing>
       </w:r>
       <w:proofErr w:type="spellStart"/>
+      <w:proofErr w:type="gramStart"/>
       <w:r>
         <w:t>board</w:t>
       </w:r>
       <w:proofErr w:type="spellEnd"/>
+      <w:proofErr w:type="gramEnd"/>
       <w:r>
         <w:t>([[</w:t>
       </w:r>
       <w:proofErr w:type="spellStart"/>
-      <w:proofErr w:type="gramStart"/>
-      <w:r>
-        <w:t>r,r</w:t>
-      </w:r>
-      <w:proofErr w:type="gramEnd"/>
-      <w:r>
-        <w:t>,d,v</w:t>
+      <w:r>
+        <w:t>r,r,d,v</w:t>
       </w:r>
       <w:proofErr w:type="spellEnd"/>
       <w:r>
@@ -2040,13 +2222,8 @@
         <w:t>[</w:t>
       </w:r>
       <w:proofErr w:type="spellStart"/>
-      <w:proofErr w:type="gramStart"/>
-      <w:r>
-        <w:t>r,d</w:t>
-      </w:r>
-      <w:proofErr w:type="gramEnd"/>
-      <w:r>
-        <w:t>,p,v</w:t>
+      <w:r>
+        <w:t>r,d,p,v</w:t>
       </w:r>
       <w:proofErr w:type="spellEnd"/>
       <w:r>
@@ -2064,13 +2241,8 @@
         <w:t>[</w:t>
       </w:r>
       <w:proofErr w:type="spellStart"/>
-      <w:proofErr w:type="gramStart"/>
-      <w:r>
-        <w:t>d,p</w:t>
-      </w:r>
-      <w:proofErr w:type="gramEnd"/>
-      <w:r>
-        <w:t>,p,v</w:t>
+      <w:r>
+        <w:t>d,p,p,v</w:t>
       </w:r>
       <w:proofErr w:type="spellEnd"/>
       <w:r>
@@ -2088,13 +2260,8 @@
         <w:t>[</w:t>
       </w:r>
       <w:proofErr w:type="spellStart"/>
-      <w:proofErr w:type="gramStart"/>
-      <w:r>
-        <w:t>v,v</w:t>
-      </w:r>
-      <w:proofErr w:type="gramEnd"/>
-      <w:r>
-        <w:t>,v,v</w:t>
+      <w:r>
+        <w:t>v,v,v,v</w:t>
       </w:r>
       <w:proofErr w:type="spellEnd"/>
       <w:r>
@@ -2112,13 +2279,8 @@
         <w:t>[</w:t>
       </w:r>
       <w:proofErr w:type="spellStart"/>
-      <w:proofErr w:type="gramStart"/>
-      <w:r>
-        <w:t>v,v</w:t>
-      </w:r>
-      <w:proofErr w:type="gramEnd"/>
-      <w:r>
-        <w:t>,v,v</w:t>
+      <w:r>
+        <w:t>v,v,v,v</w:t>
       </w:r>
       <w:proofErr w:type="spellEnd"/>
       <w:r>
@@ -2136,13 +2298,8 @@
         <w:t>[</w:t>
       </w:r>
       <w:proofErr w:type="spellStart"/>
-      <w:proofErr w:type="gramStart"/>
-      <w:r>
-        <w:t>v,p</w:t>
-      </w:r>
-      <w:proofErr w:type="gramEnd"/>
-      <w:r>
-        <w:t>,p,d</w:t>
+      <w:r>
+        <w:t>v,p,p,d</w:t>
       </w:r>
       <w:proofErr w:type="spellEnd"/>
       <w:r>
@@ -2160,13 +2317,8 @@
         <w:t>[</w:t>
       </w:r>
       <w:proofErr w:type="spellStart"/>
-      <w:proofErr w:type="gramStart"/>
-      <w:r>
-        <w:t>v,p</w:t>
-      </w:r>
-      <w:proofErr w:type="gramEnd"/>
-      <w:r>
-        <w:t>,d,r</w:t>
+      <w:r>
+        <w:t>v,p,d,r</w:t>
       </w:r>
       <w:proofErr w:type="spellEnd"/>
       <w:r>
@@ -2184,13 +2336,8 @@
         <w:t>[</w:t>
       </w:r>
       <w:proofErr w:type="spellStart"/>
-      <w:proofErr w:type="gramStart"/>
-      <w:r>
-        <w:t>v,d</w:t>
-      </w:r>
-      <w:proofErr w:type="gramEnd"/>
-      <w:r>
-        <w:t>,r,r</w:t>
+      <w:r>
+        <w:t>v,d,r,r</w:t>
       </w:r>
       <w:proofErr w:type="spellEnd"/>
       <w:r>
@@ -2225,19 +2372,19 @@
     </w:p>
     <w:p>
       <w:pPr>
-        <w:pStyle w:val="Cabealho1"/>
+        <w:pStyle w:val="Ttulo1"/>
         <w:numPr>
           <w:ilvl w:val="0"/>
           <w:numId w:val="3"/>
         </w:numPr>
         <w:rPr>
-          <w:rStyle w:val="Cabealho1Carter"/>
+          <w:rStyle w:val="Ttulo1Char"/>
           <w:color w:val="auto"/>
         </w:rPr>
       </w:pPr>
       <w:r>
         <w:rPr>
-          <w:rStyle w:val="Cabealho1Carter"/>
+          <w:rStyle w:val="Ttulo1Char"/>
           <w:color w:val="auto"/>
         </w:rPr>
         <w:t>Visualização do Tabuleiro</w:t>
@@ -2251,6 +2398,7 @@
     <w:p>
       <w:pPr>
         <w:ind w:firstLine="708"/>
+        <w:jc w:val="both"/>
       </w:pPr>
       <w:r>
         <w:t xml:space="preserve">Para permitir </w:t>
@@ -2270,10 +2418,12 @@
     <w:p>
       <w:pPr>
         <w:ind w:firstLine="708"/>
+        <w:jc w:val="both"/>
       </w:pPr>
       <w:r>
         <w:rPr>
           <w:noProof/>
+          <w:lang w:eastAsia="pt-PT"/>
         </w:rPr>
         <mc:AlternateContent>
           <mc:Choice Requires="wps">
@@ -2330,14 +2480,27 @@
                             <w:r>
                               <w:t xml:space="preserve">Figura </w:t>
                             </w:r>
-                            <w:fldSimple w:instr=" SEQ Figura \* ARABIC ">
-                              <w:r>
-                                <w:rPr>
-                                  <w:noProof/>
-                                </w:rPr>
-                                <w:t>6</w:t>
-                              </w:r>
-                            </w:fldSimple>
+                            <w:r>
+                              <w:fldChar w:fldCharType="begin"/>
+                            </w:r>
+                            <w:r>
+                              <w:instrText xml:space="preserve"> SEQ Figura \* ARABIC </w:instrText>
+                            </w:r>
+                            <w:r>
+                              <w:fldChar w:fldCharType="separate"/>
+                            </w:r>
+                            <w:r>
+                              <w:rPr>
+                                <w:noProof/>
+                              </w:rPr>
+                              <w:t>6</w:t>
+                            </w:r>
+                            <w:r>
+                              <w:rPr>
+                                <w:noProof/>
+                              </w:rPr>
+                              <w:fldChar w:fldCharType="end"/>
+                            </w:r>
                             <w:r>
                               <w:t xml:space="preserve"> - Funções </w:t>
                             </w:r>
@@ -2369,7 +2532,7 @@
               </wp:anchor>
             </w:drawing>
           </mc:Choice>
-          <mc:Fallback>
+          <mc:Fallback xmlns:w16se="http://schemas.microsoft.com/office/word/2015/wordml/symex" xmlns:cx2="http://schemas.microsoft.com/office/drawing/2015/10/21/chartex" xmlns:cx1="http://schemas.microsoft.com/office/drawing/2015/9/8/chartex" xmlns:cx="http://schemas.microsoft.com/office/drawing/2014/chartex">
             <w:pict>
               <v:shape w14:anchorId="0EA24DC3" id="Caixa de texto 18" o:spid="_x0000_s1031" type="#_x0000_t202" style="position:absolute;left:0;text-align:left;margin-left:236.55pt;margin-top:141.45pt;width:188.9pt;height:.05pt;z-index:-251640832;visibility:visible;mso-wrap-style:square;mso-wrap-distance-left:9pt;mso-wrap-distance-top:0;mso-wrap-distance-right:9pt;mso-wrap-distance-bottom:0;mso-position-horizontal:absolute;mso-position-horizontal-relative:text;mso-position-vertical:absolute;mso-position-vertical-relative:text;v-text-anchor:top" o:gfxdata="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" stroked="f">
                 <v:textbox style="mso-fit-shape-to-text:t" inset="0,0,0,0">
@@ -2496,39 +2659,121 @@
         </w:drawing>
       </w:r>
       <w:r>
-        <w:t xml:space="preserve">Primeiro chamamos a função </w:t>
+        <w:t>Primeiro ch</w:t>
+      </w:r>
+      <w:r>
+        <w:t xml:space="preserve">amamos a função </w:t>
       </w:r>
       <w:proofErr w:type="spellStart"/>
-      <w:r>
-        <w:t>display_</w:t>
-      </w:r>
       <w:proofErr w:type="gramStart"/>
       <w:r>
+        <w:t>display_board</w:t>
+      </w:r>
+      <w:proofErr w:type="spellEnd"/>
+      <w:r>
+        <w:t>(</w:t>
+      </w:r>
+      <w:proofErr w:type="gramEnd"/>
+      <w:r>
+        <w:t>). E</w:t>
+      </w:r>
+      <w:r>
+        <w:t>sta função escreve</w:t>
+      </w:r>
+      <w:r>
+        <w:t>,</w:t>
+      </w:r>
+      <w:r>
+        <w:t xml:space="preserve"> de forma recursiva</w:t>
+      </w:r>
+      <w:r>
+        <w:t>,</w:t>
+      </w:r>
+      <w:r>
+        <w:t xml:space="preserve"> cada linha, in</w:t>
+      </w:r>
+      <w:r>
+        <w:t xml:space="preserve">vocando a função </w:t>
+      </w:r>
+      <w:proofErr w:type="spellStart"/>
+      <w:proofErr w:type="gramStart"/>
+      <w:r>
+        <w:t>display_line</w:t>
+      </w:r>
+      <w:proofErr w:type="spellEnd"/>
+      <w:r>
+        <w:t>(</w:t>
+      </w:r>
+      <w:proofErr w:type="gramEnd"/>
+      <w:r>
+        <w:t xml:space="preserve">) para cada lista dentro da lista </w:t>
+      </w:r>
+      <w:proofErr w:type="spellStart"/>
+      <w:r>
         <w:t>board</w:t>
       </w:r>
       <w:proofErr w:type="spellEnd"/>
       <w:r>
+        <w:t xml:space="preserve"> (lista de listas). Entre cada linha, vai-se </w:t>
+      </w:r>
+      <w:proofErr w:type="gramStart"/>
+      <w:r>
+        <w:t xml:space="preserve">colocando </w:t>
+      </w:r>
+      <w:r>
+        <w:t xml:space="preserve"> hífens</w:t>
+      </w:r>
+      <w:proofErr w:type="gramEnd"/>
+      <w:r>
+        <w:t xml:space="preserve"> de forma a tornar mais legível o tabuleiro. </w:t>
+      </w:r>
+    </w:p>
+    <w:p>
+      <w:pPr>
+        <w:ind w:firstLine="708"/>
+        <w:jc w:val="both"/>
+      </w:pPr>
+      <w:r>
+        <w:t xml:space="preserve">A função </w:t>
+      </w:r>
+      <w:proofErr w:type="spellStart"/>
+      <w:proofErr w:type="gramStart"/>
+      <w:r>
+        <w:t>display_line</w:t>
+      </w:r>
+      <w:proofErr w:type="spellEnd"/>
+      <w:r>
         <w:t>(</w:t>
       </w:r>
       <w:proofErr w:type="gramEnd"/>
       <w:r>
-        <w:t xml:space="preserve">), esta função escreve de forma recursiva cada linha, invocando a função </w:t>
+        <w:t>) por sua vez, recebe uma lista (cada</w:t>
+      </w:r>
+      <w:r>
+        <w:t xml:space="preserve"> lista será uma das</w:t>
+      </w:r>
+      <w:r>
+        <w:t xml:space="preserve"> linha do </w:t>
       </w:r>
       <w:proofErr w:type="spellStart"/>
       <w:r>
-        <w:t>display_line</w:t>
+        <w:t>board</w:t>
       </w:r>
       <w:proofErr w:type="spellEnd"/>
       <w:r>
-        <w:t xml:space="preserve">(), do </w:t>
-      </w:r>
-      <w:proofErr w:type="spellStart"/>
-      <w:r>
-        <w:t>board</w:t>
-      </w:r>
-      <w:proofErr w:type="spellEnd"/>
-      <w:r>
-        <w:t xml:space="preserve"> (lista de listas), colocando entre elas uns pequenos hífens de forma a tornar mais legível o tabuleiro. </w:t>
+        <w:t>) e imprime todos os elementos, colocando hífe</w:t>
+      </w:r>
+      <w:r>
+        <w:t>ns verticais entre cada um deles</w:t>
+      </w:r>
+      <w:r>
+        <w:t xml:space="preserve"> por uma questão de legibilidade</w:t>
+      </w:r>
+      <w:r>
+        <w:t xml:space="preserve"> e aparência</w:t>
+      </w:r>
+      <w:r>
+        <w:t xml:space="preserve">. </w:t>
       </w:r>
     </w:p>
     <w:p>
@@ -2536,44 +2781,12 @@
         <w:ind w:firstLine="708"/>
       </w:pPr>
       <w:r>
-        <w:t xml:space="preserve">A função </w:t>
-      </w:r>
-      <w:proofErr w:type="spellStart"/>
-      <w:r>
-        <w:t>display_</w:t>
-      </w:r>
-      <w:proofErr w:type="gramStart"/>
-      <w:r>
-        <w:t>line</w:t>
-      </w:r>
-      <w:proofErr w:type="spellEnd"/>
-      <w:r>
-        <w:t>(</w:t>
-      </w:r>
-      <w:proofErr w:type="gramEnd"/>
-      <w:r>
-        <w:t xml:space="preserve">) por sua vez, recebe uma lista (cada linha do </w:t>
-      </w:r>
-      <w:proofErr w:type="spellStart"/>
-      <w:r>
-        <w:t>board</w:t>
-      </w:r>
-      <w:proofErr w:type="spellEnd"/>
-      <w:r>
-        <w:t xml:space="preserve">) e imprime todos os elementos, colocando hífens verticais entre cada elemento por uma questão de legibilidade. </w:t>
-      </w:r>
-    </w:p>
-    <w:p>
-      <w:pPr>
-        <w:ind w:firstLine="708"/>
-      </w:pPr>
-      <w:r>
         <w:br w:type="page"/>
       </w:r>
     </w:p>
     <w:p>
       <w:pPr>
-        <w:pStyle w:val="Cabealho1"/>
+        <w:pStyle w:val="Ttulo1"/>
         <w:numPr>
           <w:ilvl w:val="0"/>
           <w:numId w:val="3"/>
@@ -2582,92 +2795,137 @@
           <w:color w:val="auto"/>
         </w:rPr>
       </w:pPr>
+      <w:r>
+        <w:rPr>
+          <w:rStyle w:val="Ttulo1Char"/>
+          <w:color w:val="auto"/>
+        </w:rPr>
+        <w:lastRenderedPageBreak/>
+        <w:t>Movimentos</w:t>
+      </w:r>
+    </w:p>
+    <w:p>
+      <w:pPr>
+        <w:ind w:firstLine="708"/>
+        <w:jc w:val="both"/>
+      </w:pPr>
+    </w:p>
+    <w:p>
+      <w:pPr>
+        <w:ind w:firstLine="708"/>
+        <w:jc w:val="both"/>
+      </w:pPr>
+      <w:r>
+        <w:t xml:space="preserve">Para permitir os movimentos, criamos uma função </w:t>
+      </w:r>
+      <w:proofErr w:type="gramStart"/>
+      <w:r>
+        <w:t>move(Xi</w:t>
+      </w:r>
+      <w:proofErr w:type="gramEnd"/>
+      <w:r>
+        <w:t xml:space="preserve">, </w:t>
+      </w:r>
+      <w:proofErr w:type="spellStart"/>
+      <w:r>
+        <w:t>Yi</w:t>
+      </w:r>
+      <w:proofErr w:type="spellEnd"/>
+      <w:r>
+        <w:t xml:space="preserve">, </w:t>
+      </w:r>
+      <w:proofErr w:type="spellStart"/>
+      <w:r>
+        <w:t>Xf</w:t>
+      </w:r>
+      <w:proofErr w:type="spellEnd"/>
+      <w:r>
+        <w:t xml:space="preserve">, </w:t>
+      </w:r>
+      <w:proofErr w:type="spellStart"/>
+      <w:r>
+        <w:t>Yf</w:t>
+      </w:r>
+      <w:proofErr w:type="spellEnd"/>
+      <w:r>
+        <w:t xml:space="preserve">). Esta função irá receber como parâmetros Xi e </w:t>
+      </w:r>
+      <w:proofErr w:type="spellStart"/>
+      <w:r>
+        <w:t>Yi</w:t>
+      </w:r>
+      <w:proofErr w:type="spellEnd"/>
+      <w:r>
+        <w:t xml:space="preserve">, </w:t>
+      </w:r>
+      <w:r>
+        <w:t>coordenadas da posição</w:t>
+      </w:r>
+      <w:r>
+        <w:t xml:space="preserve"> i</w:t>
+      </w:r>
+      <w:r>
+        <w:t>nicial</w:t>
+      </w:r>
+      <w:r>
+        <w:t xml:space="preserve"> da peça que o jogador pretende mover e </w:t>
+      </w:r>
+      <w:proofErr w:type="spellStart"/>
+      <w:r>
+        <w:t>Xf</w:t>
+      </w:r>
+      <w:proofErr w:type="spellEnd"/>
+      <w:r>
+        <w:t xml:space="preserve"> e </w:t>
+      </w:r>
+      <w:proofErr w:type="spellStart"/>
+      <w:r>
+        <w:t>Yf</w:t>
+      </w:r>
+      <w:proofErr w:type="spellEnd"/>
+      <w:r>
+        <w:t>, posições finais da peça. No entanto, o movimento poderá não ser possível e a função terá também de ver qual a peça que se encontra nas posições inicia</w:t>
+      </w:r>
+      <w:r>
+        <w:t>i</w:t>
+      </w:r>
+      <w:r>
+        <w:t>s e</w:t>
+      </w:r>
+      <w:r>
+        <w:t>,</w:t>
+      </w:r>
+      <w:r>
+        <w:t xml:space="preserve"> posteriormente</w:t>
+      </w:r>
+      <w:r>
+        <w:t>,</w:t>
+      </w:r>
+      <w:r>
+        <w:t xml:space="preserve"> verificar se o movimento é poss</w:t>
+      </w:r>
+      <w:r>
+        <w:t>ível. Em caso afirmativo prossegue-se com o movimento</w:t>
+      </w:r>
+      <w:r>
+        <w:t xml:space="preserve"> e em caso negativo </w:t>
+      </w:r>
+      <w:r>
+        <w:t xml:space="preserve">avisa-se </w:t>
+      </w:r>
+      <w:r>
+        <w:t>o jogador</w:t>
+      </w:r>
+      <w:r>
+        <w:t xml:space="preserve"> que o movimento pretendido é inválido e pede para especificar outra jogada.</w:t>
+      </w:r>
+    </w:p>
+    <w:p>
+      <w:pPr>
+        <w:ind w:firstLine="708"/>
+      </w:pPr>
       <w:bookmarkStart w:id="2" w:name="_GoBack"/>
       <w:bookmarkEnd w:id="2"/>
-      <w:r>
-        <w:rPr>
-          <w:rStyle w:val="Cabealho1Carter"/>
-          <w:color w:val="auto"/>
-        </w:rPr>
-        <w:lastRenderedPageBreak/>
-        <w:t>Movimentos</w:t>
-      </w:r>
-    </w:p>
-    <w:p>
-      <w:pPr>
-        <w:ind w:firstLine="708"/>
-        <w:jc w:val="both"/>
-      </w:pPr>
-    </w:p>
-    <w:p>
-      <w:pPr>
-        <w:ind w:firstLine="708"/>
-        <w:jc w:val="both"/>
-      </w:pPr>
-      <w:r>
-        <w:t xml:space="preserve">Para permitir os movimentos, criamos uma função </w:t>
-      </w:r>
-      <w:proofErr w:type="gramStart"/>
-      <w:r>
-        <w:t>move(</w:t>
-      </w:r>
-      <w:proofErr w:type="gramEnd"/>
-      <w:r>
-        <w:t xml:space="preserve">Xi, </w:t>
-      </w:r>
-      <w:proofErr w:type="spellStart"/>
-      <w:r>
-        <w:t>Yi</w:t>
-      </w:r>
-      <w:proofErr w:type="spellEnd"/>
-      <w:r>
-        <w:t xml:space="preserve">, </w:t>
-      </w:r>
-      <w:proofErr w:type="spellStart"/>
-      <w:r>
-        <w:t>Xf</w:t>
-      </w:r>
-      <w:proofErr w:type="spellEnd"/>
-      <w:r>
-        <w:t xml:space="preserve">, </w:t>
-      </w:r>
-      <w:proofErr w:type="spellStart"/>
-      <w:r>
-        <w:t>Yf</w:t>
-      </w:r>
-      <w:proofErr w:type="spellEnd"/>
-      <w:r>
-        <w:t xml:space="preserve">). Esta função irá receber como parâmetros Xi e </w:t>
-      </w:r>
-      <w:proofErr w:type="spellStart"/>
-      <w:r>
-        <w:t>Yi</w:t>
-      </w:r>
-      <w:proofErr w:type="spellEnd"/>
-      <w:r>
-        <w:t xml:space="preserve">, posições iniciais da peça que o jogador pretende mover e </w:t>
-      </w:r>
-      <w:proofErr w:type="spellStart"/>
-      <w:r>
-        <w:t>Xf</w:t>
-      </w:r>
-      <w:proofErr w:type="spellEnd"/>
-      <w:r>
-        <w:t xml:space="preserve"> e </w:t>
-      </w:r>
-      <w:proofErr w:type="spellStart"/>
-      <w:r>
-        <w:t>Yf</w:t>
-      </w:r>
-      <w:proofErr w:type="spellEnd"/>
-      <w:r>
-        <w:t>, posições finais da peça. No entanto, o movimento poderá não ser possível e a função terá também de ver qual a peça que se encontra nas posições inicias e posteriormente verificar se o movimento é possível, em caso afirmativo prosseguir e em caso negativo dizer ao jogador para fazer outro movimento.</w:t>
-      </w:r>
-    </w:p>
-    <w:p>
-      <w:pPr>
-        <w:ind w:firstLine="708"/>
-      </w:pPr>
     </w:p>
     <w:sectPr>
       <w:pgSz w:w="11906" w:h="16838"/>
@@ -2680,7 +2938,7 @@
 </file>
 
 <file path=word/numbering.xml><?xml version="1.0" encoding="utf-8"?>
-<w:numbering xmlns:wpc="http://schemas.microsoft.com/office/word/2010/wordprocessingCanvas" xmlns:cx="http://schemas.microsoft.com/office/drawing/2014/chartex" xmlns:cx1="http://schemas.microsoft.com/office/drawing/2015/9/8/chartex" xmlns:cx2="http://schemas.microsoft.com/office/drawing/2015/10/21/chartex" xmlns:mc="http://schemas.openxmlformats.org/markup-compatibility/2006" xmlns:o="urn:schemas-microsoft-com:office:office" xmlns:r="http://schemas.openxmlformats.org/officeDocument/2006/relationships" xmlns:m="http://schemas.openxmlformats.org/officeDocument/2006/math" xmlns:v="urn:schemas-microsoft-com:vml" xmlns:wp14="http://schemas.microsoft.com/office/word/2010/wordprocessingDrawing" xmlns:wp="http://schemas.openxmlformats.org/drawingml/2006/wordprocessingDrawing" xmlns:w10="urn:schemas-microsoft-com:office:word" xmlns:w="http://schemas.openxmlformats.org/wordprocessingml/2006/main" xmlns:w14="http://schemas.microsoft.com/office/word/2010/wordml" xmlns:w15="http://schemas.microsoft.com/office/word/2012/wordml" xmlns:w16se="http://schemas.microsoft.com/office/word/2015/wordml/symex" xmlns:wpg="http://schemas.microsoft.com/office/word/2010/wordprocessingGroup" xmlns:wpi="http://schemas.microsoft.com/office/word/2010/wordprocessingInk" xmlns:wne="http://schemas.microsoft.com/office/word/2006/wordml" xmlns:wps="http://schemas.microsoft.com/office/word/2010/wordprocessingShape" mc:Ignorable="w14 w15 w16se wp14">
+<w:numbering xmlns:wpc="http://schemas.microsoft.com/office/word/2010/wordprocessingCanvas" xmlns:mc="http://schemas.openxmlformats.org/markup-compatibility/2006" xmlns:o="urn:schemas-microsoft-com:office:office" xmlns:r="http://schemas.openxmlformats.org/officeDocument/2006/relationships" xmlns:m="http://schemas.openxmlformats.org/officeDocument/2006/math" xmlns:v="urn:schemas-microsoft-com:vml" xmlns:wp14="http://schemas.microsoft.com/office/word/2010/wordprocessingDrawing" xmlns:wp="http://schemas.openxmlformats.org/drawingml/2006/wordprocessingDrawing" xmlns:w10="urn:schemas-microsoft-com:office:word" xmlns:w="http://schemas.openxmlformats.org/wordprocessingml/2006/main" xmlns:w14="http://schemas.microsoft.com/office/word/2010/wordml" xmlns:w15="http://schemas.microsoft.com/office/word/2012/wordml" xmlns:wpg="http://schemas.microsoft.com/office/word/2010/wordprocessingGroup" xmlns:wpi="http://schemas.microsoft.com/office/word/2010/wordprocessingInk" xmlns:wne="http://schemas.microsoft.com/office/word/2006/wordml" xmlns:wps="http://schemas.microsoft.com/office/word/2010/wordprocessingShape" mc:Ignorable="w14 w15 wp14">
   <w:abstractNum w:abstractNumId="0" w15:restartNumberingAfterBreak="0">
     <w:nsid w:val="27883AD2"/>
     <w:multiLevelType w:val="hybridMultilevel"/>
@@ -3184,7 +3442,7 @@
 </file>
 
 <file path=word/styles.xml><?xml version="1.0" encoding="utf-8"?>
-<w:styles xmlns:mc="http://schemas.openxmlformats.org/markup-compatibility/2006" xmlns:r="http://schemas.openxmlformats.org/officeDocument/2006/relationships" xmlns:w="http://schemas.openxmlformats.org/wordprocessingml/2006/main" xmlns:w14="http://schemas.microsoft.com/office/word/2010/wordml" xmlns:w15="http://schemas.microsoft.com/office/word/2012/wordml" xmlns:w16se="http://schemas.microsoft.com/office/word/2015/wordml/symex" mc:Ignorable="w14 w15 w16se">
+<w:styles xmlns:mc="http://schemas.openxmlformats.org/markup-compatibility/2006" xmlns:r="http://schemas.openxmlformats.org/officeDocument/2006/relationships" xmlns:w="http://schemas.openxmlformats.org/wordprocessingml/2006/main" xmlns:w14="http://schemas.microsoft.com/office/word/2010/wordml" xmlns:w15="http://schemas.microsoft.com/office/word/2012/wordml" mc:Ignorable="w14 w15">
   <w:docDefaults>
     <w:rPrDefault>
       <w:rPr>
@@ -3200,7 +3458,7 @@
       </w:pPr>
     </w:pPrDefault>
   </w:docDefaults>
-  <w:latentStyles w:defLockedState="0" w:defUIPriority="99" w:defSemiHidden="0" w:defUnhideWhenUsed="0" w:defQFormat="0" w:count="372">
+  <w:latentStyles w:defLockedState="0" w:defUIPriority="99" w:defSemiHidden="0" w:defUnhideWhenUsed="0" w:defQFormat="0" w:count="371">
     <w:lsdException w:name="Normal" w:uiPriority="0" w:qFormat="1"/>
     <w:lsdException w:name="heading 1" w:uiPriority="9" w:qFormat="1"/>
     <w:lsdException w:name="heading 2" w:semiHidden="1" w:uiPriority="9" w:unhideWhenUsed="1" w:qFormat="1"/>
@@ -3572,17 +3830,16 @@
     <w:lsdException w:name="List Table 5 Dark Accent 6" w:uiPriority="50"/>
     <w:lsdException w:name="List Table 6 Colorful Accent 6" w:uiPriority="51"/>
     <w:lsdException w:name="List Table 7 Colorful Accent 6" w:uiPriority="52"/>
-    <w:lsdException w:name="Mention" w:semiHidden="1" w:unhideWhenUsed="1"/>
   </w:latentStyles>
   <w:style w:type="paragraph" w:default="1" w:styleId="Normal">
     <w:name w:val="Normal"/>
     <w:qFormat/>
   </w:style>
-  <w:style w:type="paragraph" w:styleId="Cabealho1">
+  <w:style w:type="paragraph" w:styleId="Ttulo1">
     <w:name w:val="heading 1"/>
     <w:basedOn w:val="Normal"/>
     <w:next w:val="Normal"/>
-    <w:link w:val="Cabealho1Carter"/>
+    <w:link w:val="Ttulo1Char"/>
     <w:uiPriority w:val="9"/>
     <w:qFormat/>
     <w:rsid w:val="00F50EF3"/>
@@ -3599,7 +3856,7 @@
       <w:szCs w:val="32"/>
     </w:rPr>
   </w:style>
-  <w:style w:type="character" w:default="1" w:styleId="Tipodeletrapredefinidodopargrafo">
+  <w:style w:type="character" w:default="1" w:styleId="Fontepargpadro">
     <w:name w:val="Default Paragraph Font"/>
     <w:uiPriority w:val="1"/>
     <w:semiHidden/>
@@ -3626,9 +3883,9 @@
     <w:semiHidden/>
     <w:unhideWhenUsed/>
   </w:style>
-  <w:style w:type="character" w:styleId="Hiperligao">
+  <w:style w:type="character" w:styleId="Hyperlink">
     <w:name w:val="Hyperlink"/>
-    <w:basedOn w:val="Tipodeletrapredefinidodopargrafo"/>
+    <w:basedOn w:val="Fontepargpadro"/>
     <w:uiPriority w:val="99"/>
     <w:unhideWhenUsed/>
     <w:rsid w:val="00F50EF3"/>
@@ -3641,7 +3898,7 @@
     <w:name w:val="Title"/>
     <w:basedOn w:val="Normal"/>
     <w:next w:val="Normal"/>
-    <w:link w:val="TtuloCarter"/>
+    <w:link w:val="TtuloChar"/>
     <w:uiPriority w:val="10"/>
     <w:qFormat/>
     <w:rsid w:val="00F50EF3"/>
@@ -3657,9 +3914,9 @@
       <w:szCs w:val="56"/>
     </w:rPr>
   </w:style>
-  <w:style w:type="character" w:customStyle="1" w:styleId="TtuloCarter">
-    <w:name w:val="Título Caráter"/>
-    <w:basedOn w:val="Tipodeletrapredefinidodopargrafo"/>
+  <w:style w:type="character" w:customStyle="1" w:styleId="TtuloChar">
+    <w:name w:val="Título Char"/>
+    <w:basedOn w:val="Fontepargpadro"/>
     <w:link w:val="Ttulo"/>
     <w:uiPriority w:val="10"/>
     <w:rsid w:val="00F50EF3"/>
@@ -3671,10 +3928,10 @@
       <w:szCs w:val="56"/>
     </w:rPr>
   </w:style>
-  <w:style w:type="character" w:customStyle="1" w:styleId="Cabealho1Carter">
-    <w:name w:val="Cabeçalho 1 Caráter"/>
-    <w:basedOn w:val="Tipodeletrapredefinidodopargrafo"/>
-    <w:link w:val="Cabealho1"/>
+  <w:style w:type="character" w:customStyle="1" w:styleId="Ttulo1Char">
+    <w:name w:val="Título 1 Char"/>
+    <w:basedOn w:val="Fontepargpadro"/>
+    <w:link w:val="Ttulo1"/>
     <w:uiPriority w:val="9"/>
     <w:rsid w:val="00F50EF3"/>
     <w:rPr>
@@ -3717,7 +3974,7 @@
   <w:style w:type="paragraph" w:styleId="Textodebalo">
     <w:name w:val="Balloon Text"/>
     <w:basedOn w:val="Normal"/>
-    <w:link w:val="TextodebaloCarter"/>
+    <w:link w:val="TextodebaloChar"/>
     <w:uiPriority w:val="99"/>
     <w:semiHidden/>
     <w:unhideWhenUsed/>
@@ -3731,9 +3988,9 @@
       <w:szCs w:val="18"/>
     </w:rPr>
   </w:style>
-  <w:style w:type="character" w:customStyle="1" w:styleId="TextodebaloCarter">
-    <w:name w:val="Texto de balão Caráter"/>
-    <w:basedOn w:val="Tipodeletrapredefinidodopargrafo"/>
+  <w:style w:type="character" w:customStyle="1" w:styleId="TextodebaloChar">
+    <w:name w:val="Texto de balão Char"/>
+    <w:basedOn w:val="Fontepargpadro"/>
     <w:link w:val="Textodebalo"/>
     <w:uiPriority w:val="99"/>
     <w:semiHidden/>

</xml_diff>